<commit_message>
Finishing the Education part of the About me page and after fixing responsiveness too, next move will be Skills & Experience part of the page.
</commit_message>
<xml_diff>
--- a/Resume/CV_ZEMBILAS_VASILEIOS_eng.docx
+++ b/Resume/CV_ZEMBILAS_VASILEIOS_eng.docx
@@ -65,37 +65,6 @@
           <w:lang w:val="en-US"/>
         </w:rPr>
       </w:pPr>
-      <w:r>
-        <w:rPr>
-          <w:rFonts w:ascii="Georgia" w:hAnsi="Georgia"/>
-          <w:noProof/>
-        </w:rPr>
-        <w:pict w14:anchorId="1A151BA4">
-          <v:shapetype id="_x0000_t75" coordsize="21600,21600" o:spt="75" o:preferrelative="t" path="m@4@5l@4@11@9@11@9@5xe" filled="f" stroked="f">
-            <v:stroke joinstyle="miter"/>
-            <v:formulas>
-              <v:f eqn="if lineDrawn pixelLineWidth 0"/>
-              <v:f eqn="sum @0 1 0"/>
-              <v:f eqn="sum 0 0 @1"/>
-              <v:f eqn="prod @2 1 2"/>
-              <v:f eqn="prod @3 21600 pixelWidth"/>
-              <v:f eqn="prod @3 21600 pixelHeight"/>
-              <v:f eqn="sum @0 0 1"/>
-              <v:f eqn="prod @6 1 2"/>
-              <v:f eqn="prod @7 21600 pixelWidth"/>
-              <v:f eqn="sum @8 21600 0"/>
-              <v:f eqn="prod @7 21600 pixelHeight"/>
-              <v:f eqn="sum @10 21600 0"/>
-            </v:formulas>
-            <v:path o:extrusionok="f" gradientshapeok="t" o:connecttype="rect"/>
-            <o:lock v:ext="edit" aspectratio="t"/>
-          </v:shapetype>
-          <v:shape id="image1.png" o:spid="_x0000_s1027" type="#_x0000_t75" style="position:absolute;margin-left:0;margin-top:43.1pt;width:114.25pt;height:114.25pt;z-index:2;visibility:visible;mso-wrap-distance-top:9pt;mso-wrap-distance-bottom:9pt;mso-position-horizontal-relative:margin;mso-position-vertical-relative:margin;mso-height-relative:margin">
-            <v:imagedata r:id="rId6" o:title=""/>
-            <w10:wrap type="square" anchorx="margin" anchory="margin"/>
-          </v:shape>
-        </w:pict>
-      </w:r>
     </w:p>
     <w:p>
       <w:pPr>
@@ -117,6 +86,70 @@
       <w:r>
         <w:rPr>
           <w:rFonts w:ascii="Georgia" w:hAnsi="Georgia"/>
+          <w:noProof/>
+        </w:rPr>
+        <w:drawing>
+          <wp:anchor distT="114300" distB="114300" distL="114300" distR="114300" simplePos="0" relativeHeight="251658240" behindDoc="0" locked="0" layoutInCell="1" allowOverlap="1" wp14:anchorId="1A151BA4" wp14:editId="29310B0A">
+            <wp:simplePos x="0" y="0"/>
+            <wp:positionH relativeFrom="margin">
+              <wp:posOffset>0</wp:posOffset>
+            </wp:positionH>
+            <wp:positionV relativeFrom="margin">
+              <wp:posOffset>578485</wp:posOffset>
+            </wp:positionV>
+            <wp:extent cx="1450975" cy="1395730"/>
+            <wp:effectExtent l="0" t="0" r="0" b="0"/>
+            <wp:wrapSquare wrapText="bothSides"/>
+            <wp:docPr id="3" name="image1.png"/>
+            <wp:cNvGraphicFramePr>
+              <a:graphicFrameLocks xmlns:a="http://schemas.openxmlformats.org/drawingml/2006/main" noChangeAspect="1"/>
+            </wp:cNvGraphicFramePr>
+            <a:graphic xmlns:a="http://schemas.openxmlformats.org/drawingml/2006/main">
+              <a:graphicData uri="http://schemas.openxmlformats.org/drawingml/2006/picture">
+                <pic:pic xmlns:pic="http://schemas.openxmlformats.org/drawingml/2006/picture">
+                  <pic:nvPicPr>
+                    <pic:cNvPr id="3" name="image1.png"/>
+                    <pic:cNvPicPr>
+                      <a:picLocks noChangeAspect="1" noChangeArrowheads="1"/>
+                    </pic:cNvPicPr>
+                  </pic:nvPicPr>
+                  <pic:blipFill>
+                    <a:blip r:embed="rId6" cstate="print">
+                      <a:extLst>
+                        <a:ext uri="{28A0092B-C50C-407E-A947-70E740481C1C}">
+                          <a14:useLocalDpi xmlns:a14="http://schemas.microsoft.com/office/drawing/2010/main" val="0"/>
+                        </a:ext>
+                      </a:extLst>
+                    </a:blip>
+                    <a:stretch>
+                      <a:fillRect/>
+                    </a:stretch>
+                  </pic:blipFill>
+                  <pic:spPr bwMode="auto">
+                    <a:xfrm>
+                      <a:off x="0" y="0"/>
+                      <a:ext cx="1450975" cy="1395730"/>
+                    </a:xfrm>
+                    <a:prstGeom prst="rect">
+                      <a:avLst/>
+                    </a:prstGeom>
+                    <a:noFill/>
+                  </pic:spPr>
+                </pic:pic>
+              </a:graphicData>
+            </a:graphic>
+            <wp14:sizeRelH relativeFrom="page">
+              <wp14:pctWidth>0</wp14:pctWidth>
+            </wp14:sizeRelH>
+            <wp14:sizeRelV relativeFrom="margin">
+              <wp14:pctHeight>0</wp14:pctHeight>
+            </wp14:sizeRelV>
+          </wp:anchor>
+        </w:drawing>
+      </w:r>
+      <w:r>
+        <w:rPr>
+          <w:rFonts w:ascii="Georgia" w:hAnsi="Georgia"/>
           <w:sz w:val="28"/>
           <w:szCs w:val="28"/>
           <w:lang w:val="en-US"/>
@@ -146,191 +179,430 @@
           <w:rFonts w:ascii="Georgia" w:hAnsi="Georgia"/>
           <w:noProof/>
         </w:rPr>
-        <w:pict w14:anchorId="36D222F1">
-          <v:shapetype id="_x0000_t202" coordsize="21600,21600" o:spt="202" path="m,l,21600r21600,l21600,xe">
-            <v:stroke joinstyle="miter"/>
-            <v:path gradientshapeok="t" o:connecttype="rect"/>
-          </v:shapetype>
-          <v:shape id="Text Box 2" o:spid="_x0000_s1026" type="#_x0000_t202" style="position:absolute;margin-left:133.5pt;margin-top:2.7pt;width:205.4pt;height:82.1pt;z-index:1;visibility:visible;mso-height-percent:200;mso-wrap-distance-top:3.6pt;mso-wrap-distance-bottom:3.6pt;mso-height-percent:200;mso-width-relative:margin;mso-height-relative:margin">
-            <v:stroke opacity="0"/>
-            <v:textbox style="mso-fit-shape-to-text:t">
-              <w:txbxContent>
-                <w:p>
-                  <w:pPr>
-                    <w:pBdr>
-                      <w:top w:val="nil"/>
-                      <w:left w:val="nil"/>
-                      <w:bottom w:val="nil"/>
-                      <w:right w:val="nil"/>
-                      <w:between w:val="nil"/>
-                      <w:bar w:val="nil"/>
-                    </w:pBdr>
-                    <w:rPr>
-                      <w:rFonts w:ascii="Calisto MT" w:hAnsi="Calisto MT"/>
-                      <w:lang w:val="en-US"/>
-                    </w:rPr>
-                  </w:pPr>
-                  <w:r>
-                    <w:rPr>
-                      <w:rFonts w:ascii="Calisto MT" w:hAnsi="Calisto MT"/>
-                      <w:lang w:val="en-US"/>
-                    </w:rPr>
-                    <w:t xml:space="preserve">City: </w:t>
-                  </w:r>
-                  <w:r>
-                    <w:rPr>
-                      <w:rFonts w:ascii="Calisto MT" w:hAnsi="Calisto MT"/>
-                      <w:i/>
-                      <w:iCs/>
-                      <w:lang w:val="en-US"/>
-                    </w:rPr>
-                    <w:t>Thessaloniki</w:t>
-                  </w:r>
-                </w:p>
-                <w:p>
-                  <w:pPr>
-                    <w:pBdr>
-                      <w:top w:val="nil"/>
-                      <w:left w:val="nil"/>
-                      <w:bottom w:val="nil"/>
-                      <w:right w:val="nil"/>
-                      <w:between w:val="nil"/>
-                      <w:bar w:val="nil"/>
-                    </w:pBdr>
-                    <w:rPr>
-                      <w:rFonts w:ascii="Calisto MT" w:hAnsi="Calisto MT"/>
-                      <w:lang w:val="en-US"/>
-                    </w:rPr>
-                  </w:pPr>
-                  <w:r>
-                    <w:rPr>
-                      <w:rFonts w:ascii="Calisto MT" w:hAnsi="Calisto MT"/>
-                      <w:lang w:val="en-US"/>
-                    </w:rPr>
-                    <w:t xml:space="preserve">Phone Number: </w:t>
-                  </w:r>
-                  <w:r>
-                    <w:rPr>
-                      <w:rFonts w:ascii="Calisto MT" w:hAnsi="Calisto MT"/>
-                      <w:i/>
-                      <w:iCs/>
-                      <w:lang w:val="en-US"/>
-                    </w:rPr>
-                    <w:t>6946424932</w:t>
-                  </w:r>
-                </w:p>
-                <w:p>
-                  <w:pPr>
-                    <w:pBdr>
-                      <w:top w:val="nil"/>
-                      <w:left w:val="nil"/>
-                      <w:bottom w:val="nil"/>
-                      <w:right w:val="nil"/>
-                      <w:between w:val="nil"/>
-                      <w:bar w:val="nil"/>
-                    </w:pBdr>
-                    <w:rPr>
-                      <w:rFonts w:ascii="Calisto MT" w:hAnsi="Calisto MT"/>
-                      <w:i/>
-                      <w:iCs/>
-                      <w:lang w:val="en-US"/>
-                    </w:rPr>
-                  </w:pPr>
-                  <w:r>
-                    <w:rPr>
-                      <w:rFonts w:ascii="Calisto MT" w:hAnsi="Calisto MT"/>
-                      <w:lang w:val="en-US"/>
-                    </w:rPr>
-                    <w:t>E-</w:t>
-                  </w:r>
-                  <w:r>
-                    <w:rPr>
-                      <w:rFonts w:ascii="Calisto MT" w:hAnsi="Calisto MT"/>
-                      <w:lang w:val="en-US"/>
-                    </w:rPr>
-                    <w:t xml:space="preserve">mail: </w:t>
-                  </w:r>
-                  <w:bookmarkStart w:id="0" w:name="_Hlk112980496"/>
-                  <w:r>
-                    <w:rPr>
-                      <w:rFonts w:ascii="Calisto MT" w:hAnsi="Calisto MT"/>
-                      <w:i/>
-                      <w:iCs/>
-                      <w:lang w:val="en-US"/>
-                    </w:rPr>
-                    <w:t>vasilisfzembilas@gmail.com</w:t>
-                  </w:r>
-                  <w:bookmarkEnd w:id="0"/>
-                </w:p>
-                <w:p>
-                  <w:pPr>
-                    <w:pBdr>
-                      <w:top w:val="nil"/>
-                      <w:left w:val="nil"/>
-                      <w:bottom w:val="nil"/>
-                      <w:right w:val="nil"/>
-                      <w:between w:val="nil"/>
-                      <w:bar w:val="nil"/>
-                    </w:pBdr>
-                    <w:rPr>
-                      <w:rFonts w:ascii="Calisto MT" w:hAnsi="Calisto MT"/>
-                      <w:lang w:val="en-US"/>
-                    </w:rPr>
-                  </w:pPr>
-                  <w:r>
-                    <w:rPr>
-                      <w:rFonts w:ascii="Calisto MT" w:hAnsi="Calisto MT"/>
-                      <w:lang w:val="en-US"/>
-                    </w:rPr>
-                    <w:t xml:space="preserve">GitHub URL: </w:t>
-                  </w:r>
-                  <w:r>
-                    <w:rPr>
-                      <w:rFonts w:ascii="Calisto MT" w:hAnsi="Calisto MT"/>
-                      <w:i/>
-                      <w:iCs/>
-                      <w:lang w:val="en-US"/>
-                    </w:rPr>
-                    <w:t>github.com/Zembi</w:t>
-                  </w:r>
-                </w:p>
-                <w:p>
-                  <w:pPr>
-                    <w:pBdr>
-                      <w:top w:val="nil"/>
-                      <w:left w:val="nil"/>
-                      <w:bottom w:val="nil"/>
-                      <w:right w:val="nil"/>
-                      <w:between w:val="nil"/>
-                      <w:bar w:val="nil"/>
-                    </w:pBdr>
-                    <w:rPr>
-                      <w:rFonts w:ascii="Calisto MT" w:hAnsi="Calisto MT"/>
-                      <w:lang w:val="en-US"/>
-                    </w:rPr>
-                  </w:pPr>
-                  <w:r>
-                    <w:rPr>
-                      <w:rFonts w:ascii="Calisto MT" w:hAnsi="Calisto MT"/>
-                      <w:lang w:val="en-US"/>
-                    </w:rPr>
-                    <w:t xml:space="preserve">LinkedIn: </w:t>
-                  </w:r>
-                  <w:r>
-                    <w:rPr>
-                      <w:rFonts w:ascii="Calisto MT" w:hAnsi="Calisto MT"/>
-                      <w:i/>
-                      <w:iCs/>
-                      <w:lang w:val="en-US"/>
-                    </w:rPr>
-                    <w:t>Vasileios-Filippos Zembilas</w:t>
-                  </w:r>
-                </w:p>
-              </w:txbxContent>
-            </v:textbox>
-            <w10:wrap type="square"/>
-          </v:shape>
-        </w:pict>
+        <mc:AlternateContent>
+          <mc:Choice Requires="wps">
+            <w:drawing>
+              <wp:anchor distT="45720" distB="45720" distL="114300" distR="114300" simplePos="0" relativeHeight="251657216" behindDoc="0" locked="0" layoutInCell="1" allowOverlap="1" wp14:anchorId="36D222F1" wp14:editId="7189E75F">
+                <wp:simplePos x="0" y="0"/>
+                <wp:positionH relativeFrom="column">
+                  <wp:posOffset>1695450</wp:posOffset>
+                </wp:positionH>
+                <wp:positionV relativeFrom="paragraph">
+                  <wp:posOffset>34290</wp:posOffset>
+                </wp:positionV>
+                <wp:extent cx="2608580" cy="1042670"/>
+                <wp:effectExtent l="12700" t="6350" r="7620" b="8255"/>
+                <wp:wrapSquare wrapText="bothSides"/>
+                <wp:docPr id="1" name="Text Box 2"/>
+                <wp:cNvGraphicFramePr>
+                  <a:graphicFrameLocks xmlns:a="http://schemas.openxmlformats.org/drawingml/2006/main"/>
+                </wp:cNvGraphicFramePr>
+                <a:graphic xmlns:a="http://schemas.openxmlformats.org/drawingml/2006/main">
+                  <a:graphicData uri="http://schemas.microsoft.com/office/word/2010/wordprocessingShape">
+                    <wps:wsp>
+                      <wps:cNvSpPr txBox="1">
+                        <a:spLocks noChangeArrowheads="1"/>
+                      </wps:cNvSpPr>
+                      <wps:spPr bwMode="auto">
+                        <a:xfrm>
+                          <a:off x="0" y="0"/>
+                          <a:ext cx="2608580" cy="1042670"/>
+                        </a:xfrm>
+                        <a:prstGeom prst="rect">
+                          <a:avLst/>
+                        </a:prstGeom>
+                        <a:solidFill>
+                          <a:srgbClr val="FFFFFF"/>
+                        </a:solidFill>
+                        <a:ln w="9525">
+                          <a:solidFill>
+                            <a:srgbClr val="000000">
+                              <a:alpha val="0"/>
+                            </a:srgbClr>
+                          </a:solidFill>
+                          <a:miter lim="800000"/>
+                          <a:headEnd/>
+                          <a:tailEnd/>
+                        </a:ln>
+                      </wps:spPr>
+                      <wps:txbx>
+                        <w:txbxContent>
+                          <w:p>
+                            <w:pPr>
+                              <w:pBdr>
+                                <w:top w:val="nil"/>
+                                <w:left w:val="nil"/>
+                                <w:bottom w:val="nil"/>
+                                <w:right w:val="nil"/>
+                                <w:between w:val="nil"/>
+                                <w:bar w:val="nil"/>
+                              </w:pBdr>
+                              <w:rPr>
+                                <w:rFonts w:ascii="Calisto MT" w:hAnsi="Calisto MT"/>
+                                <w:lang w:val="en-US"/>
+                              </w:rPr>
+                            </w:pPr>
+                            <w:r>
+                              <w:rPr>
+                                <w:rFonts w:ascii="Calisto MT" w:hAnsi="Calisto MT"/>
+                                <w:lang w:val="en-US"/>
+                              </w:rPr>
+                              <w:t xml:space="preserve">City: </w:t>
+                            </w:r>
+                            <w:r>
+                              <w:rPr>
+                                <w:rFonts w:ascii="Calisto MT" w:hAnsi="Calisto MT"/>
+                                <w:i/>
+                                <w:iCs/>
+                                <w:lang w:val="en-US"/>
+                              </w:rPr>
+                              <w:t>Thessaloniki</w:t>
+                            </w:r>
+                          </w:p>
+                          <w:p>
+                            <w:pPr>
+                              <w:pBdr>
+                                <w:top w:val="nil"/>
+                                <w:left w:val="nil"/>
+                                <w:bottom w:val="nil"/>
+                                <w:right w:val="nil"/>
+                                <w:between w:val="nil"/>
+                                <w:bar w:val="nil"/>
+                              </w:pBdr>
+                              <w:rPr>
+                                <w:rFonts w:ascii="Calisto MT" w:hAnsi="Calisto MT"/>
+                                <w:lang w:val="en-US"/>
+                              </w:rPr>
+                            </w:pPr>
+                            <w:r>
+                              <w:rPr>
+                                <w:rFonts w:ascii="Calisto MT" w:hAnsi="Calisto MT"/>
+                                <w:lang w:val="en-US"/>
+                              </w:rPr>
+                              <w:t xml:space="preserve">Phone Number: </w:t>
+                            </w:r>
+                            <w:r>
+                              <w:rPr>
+                                <w:rFonts w:ascii="Calisto MT" w:hAnsi="Calisto MT"/>
+                                <w:i/>
+                                <w:iCs/>
+                                <w:lang w:val="en-US"/>
+                              </w:rPr>
+                              <w:t>6946424932</w:t>
+                            </w:r>
+                          </w:p>
+                          <w:p>
+                            <w:pPr>
+                              <w:pBdr>
+                                <w:top w:val="nil"/>
+                                <w:left w:val="nil"/>
+                                <w:bottom w:val="nil"/>
+                                <w:right w:val="nil"/>
+                                <w:between w:val="nil"/>
+                                <w:bar w:val="nil"/>
+                              </w:pBdr>
+                              <w:rPr>
+                                <w:rFonts w:ascii="Calisto MT" w:hAnsi="Calisto MT"/>
+                                <w:i/>
+                                <w:iCs/>
+                                <w:lang w:val="en-US"/>
+                              </w:rPr>
+                            </w:pPr>
+                            <w:r>
+                              <w:rPr>
+                                <w:rFonts w:ascii="Calisto MT" w:hAnsi="Calisto MT"/>
+                                <w:lang w:val="en-US"/>
+                              </w:rPr>
+                              <w:t>E-</w:t>
+                            </w:r>
+                            <w:r>
+                              <w:rPr>
+                                <w:rFonts w:ascii="Calisto MT" w:hAnsi="Calisto MT"/>
+                                <w:lang w:val="en-US"/>
+                              </w:rPr>
+                              <w:t xml:space="preserve">mail: </w:t>
+                            </w:r>
+                            <w:bookmarkStart w:id="0" w:name="_Hlk112980496"/>
+                            <w:r>
+                              <w:rPr>
+                                <w:rFonts w:ascii="Calisto MT" w:hAnsi="Calisto MT"/>
+                                <w:i/>
+                                <w:iCs/>
+                                <w:lang w:val="en-US"/>
+                              </w:rPr>
+                              <w:t>vasilisfzembilas@gmail.com</w:t>
+                            </w:r>
+                            <w:bookmarkEnd w:id="0"/>
+                          </w:p>
+                          <w:p>
+                            <w:pPr>
+                              <w:pBdr>
+                                <w:top w:val="nil"/>
+                                <w:left w:val="nil"/>
+                                <w:bottom w:val="nil"/>
+                                <w:right w:val="nil"/>
+                                <w:between w:val="nil"/>
+                                <w:bar w:val="nil"/>
+                              </w:pBdr>
+                              <w:rPr>
+                                <w:rFonts w:ascii="Calisto MT" w:hAnsi="Calisto MT"/>
+                                <w:lang w:val="en-US"/>
+                              </w:rPr>
+                            </w:pPr>
+                            <w:r>
+                              <w:rPr>
+                                <w:rFonts w:ascii="Calisto MT" w:hAnsi="Calisto MT"/>
+                                <w:lang w:val="en-US"/>
+                              </w:rPr>
+                              <w:t xml:space="preserve">GitHub URL: </w:t>
+                            </w:r>
+                            <w:r>
+                              <w:rPr>
+                                <w:rFonts w:ascii="Calisto MT" w:hAnsi="Calisto MT"/>
+                                <w:i/>
+                                <w:iCs/>
+                                <w:lang w:val="en-US"/>
+                              </w:rPr>
+                              <w:t>github.com/Zembi</w:t>
+                            </w:r>
+                          </w:p>
+                          <w:p>
+                            <w:pPr>
+                              <w:pBdr>
+                                <w:top w:val="nil"/>
+                                <w:left w:val="nil"/>
+                                <w:bottom w:val="nil"/>
+                                <w:right w:val="nil"/>
+                                <w:between w:val="nil"/>
+                                <w:bar w:val="nil"/>
+                              </w:pBdr>
+                              <w:rPr>
+                                <w:rFonts w:ascii="Calisto MT" w:hAnsi="Calisto MT"/>
+                                <w:lang w:val="en-US"/>
+                              </w:rPr>
+                            </w:pPr>
+                            <w:r>
+                              <w:rPr>
+                                <w:rFonts w:ascii="Calisto MT" w:hAnsi="Calisto MT"/>
+                                <w:lang w:val="en-US"/>
+                              </w:rPr>
+                              <w:t xml:space="preserve">LinkedIn: </w:t>
+                            </w:r>
+                            <w:r>
+                              <w:rPr>
+                                <w:rFonts w:ascii="Calisto MT" w:hAnsi="Calisto MT"/>
+                                <w:i/>
+                                <w:iCs/>
+                                <w:lang w:val="en-US"/>
+                              </w:rPr>
+                              <w:t>Vasileios-Filippos Zembilas</w:t>
+                            </w:r>
+                          </w:p>
+                        </w:txbxContent>
+                      </wps:txbx>
+                      <wps:bodyPr rot="0" vert="horz" wrap="square" lIns="91440" tIns="45720" rIns="91440" bIns="45720" anchor="t" anchorCtr="0" upright="1">
+                        <a:spAutoFit/>
+                      </wps:bodyPr>
+                    </wps:wsp>
+                  </a:graphicData>
+                </a:graphic>
+                <wp14:sizeRelH relativeFrom="margin">
+                  <wp14:pctWidth>0</wp14:pctWidth>
+                </wp14:sizeRelH>
+                <wp14:sizeRelV relativeFrom="margin">
+                  <wp14:pctHeight>20000</wp14:pctHeight>
+                </wp14:sizeRelV>
+              </wp:anchor>
+            </w:drawing>
+          </mc:Choice>
+          <mc:Fallback>
+            <w:pict>
+              <v:shapetype w14:anchorId="36D222F1" id="_x0000_t202" coordsize="21600,21600" o:spt="202" path="m,l,21600r21600,l21600,xe">
+                <v:stroke joinstyle="miter"/>
+                <v:path gradientshapeok="t" o:connecttype="rect"/>
+              </v:shapetype>
+              <v:shape id="Text Box 2" o:spid="_x0000_s1026" type="#_x0000_t202" style="position:absolute;margin-left:133.5pt;margin-top:2.7pt;width:205.4pt;height:82.1pt;z-index:251657216;visibility:visible;mso-wrap-style:square;mso-width-percent:0;mso-height-percent:200;mso-wrap-distance-left:9pt;mso-wrap-distance-top:3.6pt;mso-wrap-distance-right:9pt;mso-wrap-distance-bottom:3.6pt;mso-position-horizontal:absolute;mso-position-horizontal-relative:text;mso-position-vertical:absolute;mso-position-vertical-relative:text;mso-width-percent:0;mso-height-percent:200;mso-width-relative:margin;mso-height-relative:margin;v-text-anchor:top" o:gfxdata="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">
+                <v:stroke opacity="0"/>
+                <v:textbox style="mso-fit-shape-to-text:t">
+                  <w:txbxContent>
+                    <w:p>
+                      <w:pPr>
+                        <w:pBdr>
+                          <w:top w:val="nil"/>
+                          <w:left w:val="nil"/>
+                          <w:bottom w:val="nil"/>
+                          <w:right w:val="nil"/>
+                          <w:between w:val="nil"/>
+                          <w:bar w:val="nil"/>
+                        </w:pBdr>
+                        <w:rPr>
+                          <w:rFonts w:ascii="Calisto MT" w:hAnsi="Calisto MT"/>
+                          <w:lang w:val="en-US"/>
+                        </w:rPr>
+                      </w:pPr>
+                      <w:r>
+                        <w:rPr>
+                          <w:rFonts w:ascii="Calisto MT" w:hAnsi="Calisto MT"/>
+                          <w:lang w:val="en-US"/>
+                        </w:rPr>
+                        <w:t xml:space="preserve">City: </w:t>
+                      </w:r>
+                      <w:r>
+                        <w:rPr>
+                          <w:rFonts w:ascii="Calisto MT" w:hAnsi="Calisto MT"/>
+                          <w:i/>
+                          <w:iCs/>
+                          <w:lang w:val="en-US"/>
+                        </w:rPr>
+                        <w:t>Thessaloniki</w:t>
+                      </w:r>
+                    </w:p>
+                    <w:p>
+                      <w:pPr>
+                        <w:pBdr>
+                          <w:top w:val="nil"/>
+                          <w:left w:val="nil"/>
+                          <w:bottom w:val="nil"/>
+                          <w:right w:val="nil"/>
+                          <w:between w:val="nil"/>
+                          <w:bar w:val="nil"/>
+                        </w:pBdr>
+                        <w:rPr>
+                          <w:rFonts w:ascii="Calisto MT" w:hAnsi="Calisto MT"/>
+                          <w:lang w:val="en-US"/>
+                        </w:rPr>
+                      </w:pPr>
+                      <w:r>
+                        <w:rPr>
+                          <w:rFonts w:ascii="Calisto MT" w:hAnsi="Calisto MT"/>
+                          <w:lang w:val="en-US"/>
+                        </w:rPr>
+                        <w:t xml:space="preserve">Phone Number: </w:t>
+                      </w:r>
+                      <w:r>
+                        <w:rPr>
+                          <w:rFonts w:ascii="Calisto MT" w:hAnsi="Calisto MT"/>
+                          <w:i/>
+                          <w:iCs/>
+                          <w:lang w:val="en-US"/>
+                        </w:rPr>
+                        <w:t>6946424932</w:t>
+                      </w:r>
+                    </w:p>
+                    <w:p>
+                      <w:pPr>
+                        <w:pBdr>
+                          <w:top w:val="nil"/>
+                          <w:left w:val="nil"/>
+                          <w:bottom w:val="nil"/>
+                          <w:right w:val="nil"/>
+                          <w:between w:val="nil"/>
+                          <w:bar w:val="nil"/>
+                        </w:pBdr>
+                        <w:rPr>
+                          <w:rFonts w:ascii="Calisto MT" w:hAnsi="Calisto MT"/>
+                          <w:i/>
+                          <w:iCs/>
+                          <w:lang w:val="en-US"/>
+                        </w:rPr>
+                      </w:pPr>
+                      <w:r>
+                        <w:rPr>
+                          <w:rFonts w:ascii="Calisto MT" w:hAnsi="Calisto MT"/>
+                          <w:lang w:val="en-US"/>
+                        </w:rPr>
+                        <w:t>E-</w:t>
+                      </w:r>
+                      <w:r>
+                        <w:rPr>
+                          <w:rFonts w:ascii="Calisto MT" w:hAnsi="Calisto MT"/>
+                          <w:lang w:val="en-US"/>
+                        </w:rPr>
+                        <w:t xml:space="preserve">mail: </w:t>
+                      </w:r>
+                      <w:bookmarkStart w:id="1" w:name="_Hlk112980496"/>
+                      <w:r>
+                        <w:rPr>
+                          <w:rFonts w:ascii="Calisto MT" w:hAnsi="Calisto MT"/>
+                          <w:i/>
+                          <w:iCs/>
+                          <w:lang w:val="en-US"/>
+                        </w:rPr>
+                        <w:t>vasilisfzembilas@gmail.com</w:t>
+                      </w:r>
+                      <w:bookmarkEnd w:id="1"/>
+                    </w:p>
+                    <w:p>
+                      <w:pPr>
+                        <w:pBdr>
+                          <w:top w:val="nil"/>
+                          <w:left w:val="nil"/>
+                          <w:bottom w:val="nil"/>
+                          <w:right w:val="nil"/>
+                          <w:between w:val="nil"/>
+                          <w:bar w:val="nil"/>
+                        </w:pBdr>
+                        <w:rPr>
+                          <w:rFonts w:ascii="Calisto MT" w:hAnsi="Calisto MT"/>
+                          <w:lang w:val="en-US"/>
+                        </w:rPr>
+                      </w:pPr>
+                      <w:r>
+                        <w:rPr>
+                          <w:rFonts w:ascii="Calisto MT" w:hAnsi="Calisto MT"/>
+                          <w:lang w:val="en-US"/>
+                        </w:rPr>
+                        <w:t xml:space="preserve">GitHub URL: </w:t>
+                      </w:r>
+                      <w:r>
+                        <w:rPr>
+                          <w:rFonts w:ascii="Calisto MT" w:hAnsi="Calisto MT"/>
+                          <w:i/>
+                          <w:iCs/>
+                          <w:lang w:val="en-US"/>
+                        </w:rPr>
+                        <w:t>github.com/Zembi</w:t>
+                      </w:r>
+                    </w:p>
+                    <w:p>
+                      <w:pPr>
+                        <w:pBdr>
+                          <w:top w:val="nil"/>
+                          <w:left w:val="nil"/>
+                          <w:bottom w:val="nil"/>
+                          <w:right w:val="nil"/>
+                          <w:between w:val="nil"/>
+                          <w:bar w:val="nil"/>
+                        </w:pBdr>
+                        <w:rPr>
+                          <w:rFonts w:ascii="Calisto MT" w:hAnsi="Calisto MT"/>
+                          <w:lang w:val="en-US"/>
+                        </w:rPr>
+                      </w:pPr>
+                      <w:r>
+                        <w:rPr>
+                          <w:rFonts w:ascii="Calisto MT" w:hAnsi="Calisto MT"/>
+                          <w:lang w:val="en-US"/>
+                        </w:rPr>
+                        <w:t xml:space="preserve">LinkedIn: </w:t>
+                      </w:r>
+                      <w:r>
+                        <w:rPr>
+                          <w:rFonts w:ascii="Calisto MT" w:hAnsi="Calisto MT"/>
+                          <w:i/>
+                          <w:iCs/>
+                          <w:lang w:val="en-US"/>
+                        </w:rPr>
+                        <w:t>Vasileios-Filippos Zembilas</w:t>
+                      </w:r>
+                    </w:p>
+                  </w:txbxContent>
+                </v:textbox>
+                <w10:wrap type="square"/>
+              </v:shape>
+            </w:pict>
+          </mc:Fallback>
+        </mc:AlternateContent>
       </w:r>
     </w:p>
     <w:p>
@@ -432,7 +704,27 @@
           <w:szCs w:val="24"/>
           <w:lang w:val="en-US"/>
         </w:rPr>
-        <w:t>Born on the 21th of October 1998</w:t>
+        <w:t xml:space="preserve">Born on the </w:t>
+      </w:r>
+      <w:proofErr w:type="gramStart"/>
+      <w:r>
+        <w:rPr>
+          <w:rFonts w:ascii="Georgia" w:hAnsi="Georgia"/>
+          <w:sz w:val="24"/>
+          <w:szCs w:val="24"/>
+          <w:lang w:val="en-US"/>
+        </w:rPr>
+        <w:t>21th</w:t>
+      </w:r>
+      <w:proofErr w:type="gramEnd"/>
+      <w:r>
+        <w:rPr>
+          <w:rFonts w:ascii="Georgia" w:hAnsi="Georgia"/>
+          <w:sz w:val="24"/>
+          <w:szCs w:val="24"/>
+          <w:lang w:val="en-US"/>
+        </w:rPr>
+        <w:t xml:space="preserve"> of October 1998</w:t>
       </w:r>
     </w:p>
     <w:p>
@@ -668,6 +960,7 @@
         </w:rPr>
         <w:t xml:space="preserve">Java </w:t>
       </w:r>
+      <w:proofErr w:type="gramStart"/>
       <w:r>
         <w:rPr>
           <w:rFonts w:ascii="Georgia" w:hAnsi="Georgia"/>
@@ -680,7 +973,15 @@
           <w:rFonts w:ascii="Georgia" w:hAnsi="Georgia"/>
           <w:lang w:val="en-US"/>
         </w:rPr>
-        <w:t xml:space="preserve"> java </w:t>
+        <w:t xml:space="preserve"> java</w:t>
+      </w:r>
+      <w:proofErr w:type="gramEnd"/>
+      <w:r>
+        <w:rPr>
+          <w:rFonts w:ascii="Georgia" w:hAnsi="Georgia"/>
+          <w:lang w:val="en-US"/>
+        </w:rPr>
+        <w:t xml:space="preserve"> </w:t>
       </w:r>
       <w:r>
         <w:rPr>
@@ -1014,7 +1315,23 @@
           <w:rFonts w:ascii="Georgia" w:hAnsi="Georgia"/>
           <w:lang w:val="en-US"/>
         </w:rPr>
-        <w:t>– commands, structure and exercises in real databases</w:t>
+        <w:t xml:space="preserve">– commands, </w:t>
+      </w:r>
+      <w:proofErr w:type="gramStart"/>
+      <w:r>
+        <w:rPr>
+          <w:rFonts w:ascii="Georgia" w:hAnsi="Georgia"/>
+          <w:lang w:val="en-US"/>
+        </w:rPr>
+        <w:t>structure</w:t>
+      </w:r>
+      <w:proofErr w:type="gramEnd"/>
+      <w:r>
+        <w:rPr>
+          <w:rFonts w:ascii="Georgia" w:hAnsi="Georgia"/>
+          <w:lang w:val="en-US"/>
+        </w:rPr>
+        <w:t xml:space="preserve"> and exercises in real databases</w:t>
       </w:r>
     </w:p>
     <w:p>
@@ -1069,14 +1386,30 @@
           <w:rFonts w:ascii="Georgia" w:hAnsi="Georgia"/>
           <w:lang w:val="en-US"/>
         </w:rPr>
-        <w:t>created a minion</w:t>
-      </w:r>
-      <w:r>
-        <w:rPr>
-          <w:rFonts w:ascii="Georgia" w:hAnsi="Georgia"/>
-          <w:lang w:val="en-US"/>
-        </w:rPr>
-        <w:t>(graphics and modelling)</w:t>
+        <w:t xml:space="preserve">created a </w:t>
+      </w:r>
+      <w:proofErr w:type="gramStart"/>
+      <w:r>
+        <w:rPr>
+          <w:rFonts w:ascii="Georgia" w:hAnsi="Georgia"/>
+          <w:lang w:val="en-US"/>
+        </w:rPr>
+        <w:t>minion</w:t>
+      </w:r>
+      <w:r>
+        <w:rPr>
+          <w:rFonts w:ascii="Georgia" w:hAnsi="Georgia"/>
+          <w:lang w:val="en-US"/>
+        </w:rPr>
+        <w:t>(</w:t>
+      </w:r>
+      <w:proofErr w:type="gramEnd"/>
+      <w:r>
+        <w:rPr>
+          <w:rFonts w:ascii="Georgia" w:hAnsi="Georgia"/>
+          <w:lang w:val="en-US"/>
+        </w:rPr>
+        <w:t>graphics and modelling)</w:t>
       </w:r>
       <w:r>
         <w:rPr>
@@ -1462,6 +1795,7 @@
         </w:rPr>
         <w:t>Web development (</w:t>
       </w:r>
+      <w:proofErr w:type="gramStart"/>
       <w:r>
         <w:rPr>
           <w:rFonts w:ascii="Georgia" w:hAnsi="Georgia"/>
@@ -1478,7 +1812,17 @@
           <w:szCs w:val="24"/>
           <w:lang w:val="en-US"/>
         </w:rPr>
-        <w:t>Front-end</w:t>
+        <w:t>Front</w:t>
+      </w:r>
+      <w:proofErr w:type="gramEnd"/>
+      <w:r>
+        <w:rPr>
+          <w:rFonts w:ascii="Georgia" w:hAnsi="Georgia"/>
+          <w:sz w:val="24"/>
+          <w:szCs w:val="24"/>
+          <w:lang w:val="en-US"/>
+        </w:rPr>
+        <w:t>-end</w:t>
       </w:r>
       <w:r>
         <w:rPr>
@@ -1564,8 +1908,9 @@
           <w:szCs w:val="24"/>
           <w:lang w:val="en-US"/>
         </w:rPr>
-        <w:t>September 201</w:t>
-      </w:r>
+        <w:t xml:space="preserve">September </w:t>
+      </w:r>
+      <w:proofErr w:type="gramStart"/>
       <w:r>
         <w:rPr>
           <w:rFonts w:ascii="Georgia" w:hAnsi="Georgia"/>
@@ -1575,6 +1920,17 @@
           <w:szCs w:val="24"/>
           <w:lang w:val="en-US"/>
         </w:rPr>
+        <w:t>201</w:t>
+      </w:r>
+      <w:r>
+        <w:rPr>
+          <w:rFonts w:ascii="Georgia" w:hAnsi="Georgia"/>
+          <w:i/>
+          <w:iCs/>
+          <w:sz w:val="24"/>
+          <w:szCs w:val="24"/>
+          <w:lang w:val="en-US"/>
+        </w:rPr>
         <w:t>5</w:t>
       </w:r>
       <w:r>
@@ -1602,7 +1958,17 @@
           <w:szCs w:val="24"/>
           <w:lang w:val="en-US"/>
         </w:rPr>
-        <w:t xml:space="preserve">Salesman, Department Store, </w:t>
+        <w:t>Salesman</w:t>
+      </w:r>
+      <w:proofErr w:type="gramEnd"/>
+      <w:r>
+        <w:rPr>
+          <w:rFonts w:ascii="Georgia" w:hAnsi="Georgia"/>
+          <w:sz w:val="24"/>
+          <w:szCs w:val="24"/>
+          <w:lang w:val="en-US"/>
+        </w:rPr>
+        <w:t xml:space="preserve">, Department Store, </w:t>
       </w:r>
       <w:proofErr w:type="spellStart"/>
       <w:r>
@@ -1716,6 +2082,7 @@
           <w:lang w:val="en-US"/>
         </w:rPr>
       </w:pPr>
+      <w:proofErr w:type="gramStart"/>
       <w:r>
         <w:rPr>
           <w:rFonts w:ascii="Georgia" w:hAnsi="Georgia"/>
@@ -1741,6 +2108,7 @@
         </w:rPr>
         <w:t>(</w:t>
       </w:r>
+      <w:proofErr w:type="gramEnd"/>
       <w:r>
         <w:rPr>
           <w:rFonts w:ascii="Georgia" w:hAnsi="Georgia"/>
@@ -1780,6 +2148,7 @@
         </w:rPr>
       </w:pPr>
       <w:proofErr w:type="spellStart"/>
+      <w:proofErr w:type="gramStart"/>
       <w:r>
         <w:rPr>
           <w:rFonts w:ascii="Georgia" w:hAnsi="Georgia"/>
@@ -1801,6 +2170,7 @@
         </w:rPr>
         <w:t>(</w:t>
       </w:r>
+      <w:proofErr w:type="gramEnd"/>
       <w:r>
         <w:rPr>
           <w:rFonts w:ascii="Georgia" w:hAnsi="Georgia"/>
@@ -1844,6 +2214,7 @@
         </w:rPr>
       </w:pPr>
       <w:proofErr w:type="spellStart"/>
+      <w:proofErr w:type="gramStart"/>
       <w:r>
         <w:rPr>
           <w:rFonts w:ascii="Georgia" w:hAnsi="Georgia"/>
@@ -1865,6 +2236,7 @@
         </w:rPr>
         <w:t>(</w:t>
       </w:r>
+      <w:proofErr w:type="gramEnd"/>
       <w:r>
         <w:rPr>
           <w:rFonts w:ascii="Georgia" w:hAnsi="Georgia"/>
@@ -1907,6 +2279,7 @@
           <w:lang w:val="en-US"/>
         </w:rPr>
       </w:pPr>
+      <w:proofErr w:type="gramStart"/>
       <w:r>
         <w:rPr>
           <w:rFonts w:ascii="Georgia" w:hAnsi="Georgia"/>
@@ -1927,6 +2300,7 @@
         </w:rPr>
         <w:t>(</w:t>
       </w:r>
+      <w:proofErr w:type="gramEnd"/>
       <w:r>
         <w:rPr>
           <w:rFonts w:ascii="Georgia" w:hAnsi="Georgia"/>
@@ -2037,16 +2411,38 @@
           <w:szCs w:val="24"/>
           <w:lang w:val="en-US"/>
         </w:rPr>
-        <w:t>, Blender</w:t>
-      </w:r>
-      <w:r>
-        <w:rPr>
-          <w:rFonts w:ascii="Georgia" w:hAnsi="Georgia"/>
-          <w:sz w:val="24"/>
-          <w:szCs w:val="24"/>
-          <w:lang w:val="en-US"/>
-        </w:rPr>
-        <w:t>(Unity Projects</w:t>
+        <w:t xml:space="preserve">, </w:t>
+      </w:r>
+      <w:proofErr w:type="gramStart"/>
+      <w:r>
+        <w:rPr>
+          <w:rFonts w:ascii="Georgia" w:hAnsi="Georgia"/>
+          <w:b/>
+          <w:bCs/>
+          <w:sz w:val="24"/>
+          <w:szCs w:val="24"/>
+          <w:lang w:val="en-US"/>
+        </w:rPr>
+        <w:t>Blender</w:t>
+      </w:r>
+      <w:r>
+        <w:rPr>
+          <w:rFonts w:ascii="Georgia" w:hAnsi="Georgia"/>
+          <w:sz w:val="24"/>
+          <w:szCs w:val="24"/>
+          <w:lang w:val="en-US"/>
+        </w:rPr>
+        <w:t>(</w:t>
+      </w:r>
+      <w:proofErr w:type="gramEnd"/>
+      <w:r>
+        <w:rPr>
+          <w:rFonts w:ascii="Georgia" w:hAnsi="Georgia"/>
+          <w:sz w:val="24"/>
+          <w:szCs w:val="24"/>
+          <w:lang w:val="en-US"/>
+        </w:rPr>
+        <w:t>Unity Projects</w:t>
       </w:r>
       <w:r>
         <w:rPr>
@@ -2090,6 +2486,7 @@
           <w:lang w:val="en-US"/>
         </w:rPr>
       </w:pPr>
+      <w:proofErr w:type="gramStart"/>
       <w:r>
         <w:rPr>
           <w:rFonts w:ascii="Georgia" w:hAnsi="Georgia"/>
@@ -2108,7 +2505,17 @@
           <w:szCs w:val="24"/>
           <w:lang w:val="en-US"/>
         </w:rPr>
-        <w:t>(simple introductive apps)</w:t>
+        <w:t>(</w:t>
+      </w:r>
+      <w:proofErr w:type="gramEnd"/>
+      <w:r>
+        <w:rPr>
+          <w:rFonts w:ascii="Georgia" w:hAnsi="Georgia"/>
+          <w:sz w:val="24"/>
+          <w:szCs w:val="24"/>
+          <w:lang w:val="en-US"/>
+        </w:rPr>
+        <w:t>simple introductive apps)</w:t>
       </w:r>
     </w:p>
     <w:p>
@@ -2402,8 +2809,17 @@
           <w:rFonts w:ascii="Georgia" w:hAnsi="Georgia"/>
           <w:lang w:val="en-US"/>
         </w:rPr>
-        <w:t>teamwork, problem-solving, attention to detail</w:t>
-      </w:r>
+        <w:t xml:space="preserve">teamwork, problem-solving, </w:t>
+      </w:r>
+      <w:proofErr w:type="gramStart"/>
+      <w:r>
+        <w:rPr>
+          <w:rFonts w:ascii="Georgia" w:hAnsi="Georgia"/>
+          <w:lang w:val="en-US"/>
+        </w:rPr>
+        <w:t>attention to detail</w:t>
+      </w:r>
+      <w:proofErr w:type="gramEnd"/>
     </w:p>
     <w:p>
       <w:pPr>

</xml_diff>

<commit_message>
Commit some changes on my resume.
</commit_message>
<xml_diff>
--- a/Resume/CV_ZEMBILAS_VASILEIOS_eng.docx
+++ b/Resume/CV_ZEMBILAS_VASILEIOS_eng.docx
@@ -356,6 +356,63 @@
                               </w:rPr>
                               <w:t xml:space="preserve">GitHub URL: </w:t>
                             </w:r>
+                            <w:hyperlink r:id="rId7" w:history="1">
+                              <w:r>
+                                <w:rPr>
+                                  <w:rStyle w:val="Hyperlink"/>
+                                  <w:rFonts w:ascii="Calisto MT" w:hAnsi="Calisto MT"/>
+                                  <w:i/>
+                                  <w:iCs/>
+                                  <w:lang w:val="en-US"/>
+                                </w:rPr>
+                                <w:t>gi</w:t>
+                              </w:r>
+                              <w:r>
+                                <w:rPr>
+                                  <w:rStyle w:val="Hyperlink"/>
+                                  <w:rFonts w:ascii="Calisto MT" w:hAnsi="Calisto MT"/>
+                                  <w:i/>
+                                  <w:iCs/>
+                                  <w:lang w:val="en-US"/>
+                                </w:rPr>
+                                <w:t>t</w:t>
+                              </w:r>
+                              <w:r>
+                                <w:rPr>
+                                  <w:rStyle w:val="Hyperlink"/>
+                                  <w:rFonts w:ascii="Calisto MT" w:hAnsi="Calisto MT"/>
+                                  <w:i/>
+                                  <w:iCs/>
+                                  <w:lang w:val="en-US"/>
+                                </w:rPr>
+                                <w:t>hub.com/Zembi</w:t>
+                              </w:r>
+                            </w:hyperlink>
+                          </w:p>
+                          <w:p>
+                            <w:pPr>
+                              <w:pBdr>
+                                <w:top w:val="nil"/>
+                                <w:left w:val="nil"/>
+                                <w:bottom w:val="nil"/>
+                                <w:right w:val="nil"/>
+                                <w:between w:val="nil"/>
+                                <w:bar w:val="nil"/>
+                              </w:pBdr>
+                              <w:rPr>
+                                <w:rFonts w:ascii="Calisto MT" w:hAnsi="Calisto MT"/>
+                                <w:i/>
+                                <w:iCs/>
+                                <w:lang w:val="en-US"/>
+                              </w:rPr>
+                            </w:pPr>
+                            <w:r>
+                              <w:rPr>
+                                <w:rFonts w:ascii="Calisto MT" w:hAnsi="Calisto MT"/>
+                                <w:lang w:val="en-US"/>
+                              </w:rPr>
+                              <w:t xml:space="preserve">LinkedIn: </w:t>
+                            </w:r>
                             <w:r>
                               <w:rPr>
                                 <w:rFonts w:ascii="Calisto MT" w:hAnsi="Calisto MT"/>
@@ -363,8 +420,19 @@
                                 <w:iCs/>
                                 <w:lang w:val="en-US"/>
                               </w:rPr>
-                              <w:t>github.com/Zembi</w:t>
+                              <w:t xml:space="preserve">Vasileios-Filippos </w:t>
                             </w:r>
+                            <w:proofErr w:type="spellStart"/>
+                            <w:r>
+                              <w:rPr>
+                                <w:rFonts w:ascii="Calisto MT" w:hAnsi="Calisto MT"/>
+                                <w:i/>
+                                <w:iCs/>
+                                <w:lang w:val="en-US"/>
+                              </w:rPr>
+                              <w:t>Zembilas</w:t>
+                            </w:r>
+                            <w:proofErr w:type="spellEnd"/>
                           </w:p>
                           <w:p>
                             <w:pPr>
@@ -386,17 +454,34 @@
                                 <w:rFonts w:ascii="Calisto MT" w:hAnsi="Calisto MT"/>
                                 <w:lang w:val="en-US"/>
                               </w:rPr>
-                              <w:t xml:space="preserve">LinkedIn: </w:t>
+                              <w:t xml:space="preserve">Website: </w:t>
                             </w:r>
-                            <w:r>
-                              <w:rPr>
-                                <w:rFonts w:ascii="Calisto MT" w:hAnsi="Calisto MT"/>
-                                <w:i/>
-                                <w:iCs/>
-                                <w:lang w:val="en-US"/>
-                              </w:rPr>
-                              <w:t>Vasileios-Filippos Zembilas</w:t>
-                            </w:r>
+                            <w:hyperlink r:id="rId8" w:history="1">
+                              <w:r>
+                                <w:rPr>
+                                  <w:rStyle w:val="Hyperlink"/>
+                                  <w:rFonts w:ascii="Calisto MT" w:hAnsi="Calisto MT"/>
+                                  <w:lang w:val="en-US"/>
+                                </w:rPr>
+                                <w:t>https</w:t>
+                              </w:r>
+                              <w:r>
+                                <w:rPr>
+                                  <w:rStyle w:val="Hyperlink"/>
+                                  <w:rFonts w:ascii="Calisto MT" w:hAnsi="Calisto MT"/>
+                                  <w:lang w:val="en-US"/>
+                                </w:rPr>
+                                <w:t>:</w:t>
+                              </w:r>
+                              <w:r>
+                                <w:rPr>
+                                  <w:rStyle w:val="Hyperlink"/>
+                                  <w:rFonts w:ascii="Calisto MT" w:hAnsi="Calisto MT"/>
+                                  <w:lang w:val="en-US"/>
+                                </w:rPr>
+                                <w:t>/vfzempilas.eu/</w:t>
+                              </w:r>
+                            </w:hyperlink>
                           </w:p>
                         </w:txbxContent>
                       </wps:txbx>
@@ -554,6 +639,63 @@
                         </w:rPr>
                         <w:t xml:space="preserve">GitHub URL: </w:t>
                       </w:r>
+                      <w:hyperlink r:id="rId9" w:history="1">
+                        <w:r>
+                          <w:rPr>
+                            <w:rStyle w:val="Hyperlink"/>
+                            <w:rFonts w:ascii="Calisto MT" w:hAnsi="Calisto MT"/>
+                            <w:i/>
+                            <w:iCs/>
+                            <w:lang w:val="en-US"/>
+                          </w:rPr>
+                          <w:t>gi</w:t>
+                        </w:r>
+                        <w:r>
+                          <w:rPr>
+                            <w:rStyle w:val="Hyperlink"/>
+                            <w:rFonts w:ascii="Calisto MT" w:hAnsi="Calisto MT"/>
+                            <w:i/>
+                            <w:iCs/>
+                            <w:lang w:val="en-US"/>
+                          </w:rPr>
+                          <w:t>t</w:t>
+                        </w:r>
+                        <w:r>
+                          <w:rPr>
+                            <w:rStyle w:val="Hyperlink"/>
+                            <w:rFonts w:ascii="Calisto MT" w:hAnsi="Calisto MT"/>
+                            <w:i/>
+                            <w:iCs/>
+                            <w:lang w:val="en-US"/>
+                          </w:rPr>
+                          <w:t>hub.com/Zembi</w:t>
+                        </w:r>
+                      </w:hyperlink>
+                    </w:p>
+                    <w:p>
+                      <w:pPr>
+                        <w:pBdr>
+                          <w:top w:val="nil"/>
+                          <w:left w:val="nil"/>
+                          <w:bottom w:val="nil"/>
+                          <w:right w:val="nil"/>
+                          <w:between w:val="nil"/>
+                          <w:bar w:val="nil"/>
+                        </w:pBdr>
+                        <w:rPr>
+                          <w:rFonts w:ascii="Calisto MT" w:hAnsi="Calisto MT"/>
+                          <w:i/>
+                          <w:iCs/>
+                          <w:lang w:val="en-US"/>
+                        </w:rPr>
+                      </w:pPr>
+                      <w:r>
+                        <w:rPr>
+                          <w:rFonts w:ascii="Calisto MT" w:hAnsi="Calisto MT"/>
+                          <w:lang w:val="en-US"/>
+                        </w:rPr>
+                        <w:t xml:space="preserve">LinkedIn: </w:t>
+                      </w:r>
                       <w:r>
                         <w:rPr>
                           <w:rFonts w:ascii="Calisto MT" w:hAnsi="Calisto MT"/>
@@ -561,8 +703,19 @@
                           <w:iCs/>
                           <w:lang w:val="en-US"/>
                         </w:rPr>
-                        <w:t>github.com/Zembi</w:t>
+                        <w:t xml:space="preserve">Vasileios-Filippos </w:t>
                       </w:r>
+                      <w:proofErr w:type="spellStart"/>
+                      <w:r>
+                        <w:rPr>
+                          <w:rFonts w:ascii="Calisto MT" w:hAnsi="Calisto MT"/>
+                          <w:i/>
+                          <w:iCs/>
+                          <w:lang w:val="en-US"/>
+                        </w:rPr>
+                        <w:t>Zembilas</w:t>
+                      </w:r>
+                      <w:proofErr w:type="spellEnd"/>
                     </w:p>
                     <w:p>
                       <w:pPr>
@@ -584,17 +737,34 @@
                           <w:rFonts w:ascii="Calisto MT" w:hAnsi="Calisto MT"/>
                           <w:lang w:val="en-US"/>
                         </w:rPr>
-                        <w:t xml:space="preserve">LinkedIn: </w:t>
+                        <w:t xml:space="preserve">Website: </w:t>
                       </w:r>
-                      <w:r>
-                        <w:rPr>
-                          <w:rFonts w:ascii="Calisto MT" w:hAnsi="Calisto MT"/>
-                          <w:i/>
-                          <w:iCs/>
-                          <w:lang w:val="en-US"/>
-                        </w:rPr>
-                        <w:t>Vasileios-Filippos Zembilas</w:t>
-                      </w:r>
+                      <w:hyperlink r:id="rId10" w:history="1">
+                        <w:r>
+                          <w:rPr>
+                            <w:rStyle w:val="Hyperlink"/>
+                            <w:rFonts w:ascii="Calisto MT" w:hAnsi="Calisto MT"/>
+                            <w:lang w:val="en-US"/>
+                          </w:rPr>
+                          <w:t>https</w:t>
+                        </w:r>
+                        <w:r>
+                          <w:rPr>
+                            <w:rStyle w:val="Hyperlink"/>
+                            <w:rFonts w:ascii="Calisto MT" w:hAnsi="Calisto MT"/>
+                            <w:lang w:val="en-US"/>
+                          </w:rPr>
+                          <w:t>:</w:t>
+                        </w:r>
+                        <w:r>
+                          <w:rPr>
+                            <w:rStyle w:val="Hyperlink"/>
+                            <w:rFonts w:ascii="Calisto MT" w:hAnsi="Calisto MT"/>
+                            <w:lang w:val="en-US"/>
+                          </w:rPr>
+                          <w:t>/vfzempilas.eu/</w:t>
+                        </w:r>
+                      </w:hyperlink>
                     </w:p>
                   </w:txbxContent>
                 </v:textbox>
@@ -704,27 +874,7 @@
           <w:szCs w:val="24"/>
           <w:lang w:val="en-US"/>
         </w:rPr>
-        <w:t xml:space="preserve">Born on the </w:t>
-      </w:r>
-      <w:proofErr w:type="gramStart"/>
-      <w:r>
-        <w:rPr>
-          <w:rFonts w:ascii="Georgia" w:hAnsi="Georgia"/>
-          <w:sz w:val="24"/>
-          <w:szCs w:val="24"/>
-          <w:lang w:val="en-US"/>
-        </w:rPr>
-        <w:t>21th</w:t>
-      </w:r>
-      <w:proofErr w:type="gramEnd"/>
-      <w:r>
-        <w:rPr>
-          <w:rFonts w:ascii="Georgia" w:hAnsi="Georgia"/>
-          <w:sz w:val="24"/>
-          <w:szCs w:val="24"/>
-          <w:lang w:val="en-US"/>
-        </w:rPr>
-        <w:t xml:space="preserve"> of October 1998</w:t>
+        <w:t>Born on the 21th of October 1998</w:t>
       </w:r>
     </w:p>
     <w:p>
@@ -960,7 +1110,6 @@
         </w:rPr>
         <w:t xml:space="preserve">Java </w:t>
       </w:r>
-      <w:proofErr w:type="gramStart"/>
       <w:r>
         <w:rPr>
           <w:rFonts w:ascii="Georgia" w:hAnsi="Georgia"/>
@@ -973,15 +1122,7 @@
           <w:rFonts w:ascii="Georgia" w:hAnsi="Georgia"/>
           <w:lang w:val="en-US"/>
         </w:rPr>
-        <w:t xml:space="preserve"> java</w:t>
-      </w:r>
-      <w:proofErr w:type="gramEnd"/>
-      <w:r>
-        <w:rPr>
-          <w:rFonts w:ascii="Georgia" w:hAnsi="Georgia"/>
-          <w:lang w:val="en-US"/>
-        </w:rPr>
-        <w:t xml:space="preserve"> </w:t>
+        <w:t xml:space="preserve"> java </w:t>
       </w:r>
       <w:r>
         <w:rPr>
@@ -1178,14 +1319,35 @@
           <w:szCs w:val="18"/>
           <w:lang w:val="en-US"/>
         </w:rPr>
-        <w:t xml:space="preserve"> or hosted at https://jannis34.eu/</w:t>
-      </w:r>
+        <w:t xml:space="preserve"> or hosted at </w:t>
+      </w:r>
+      <w:hyperlink r:id="rId11" w:history="1">
+        <w:r>
+          <w:rPr>
+            <w:rStyle w:val="Hyperlink"/>
+            <w:rFonts w:ascii="Georgia" w:hAnsi="Georgia"/>
+            <w:i/>
+            <w:iCs/>
+            <w:sz w:val="18"/>
+            <w:szCs w:val="18"/>
+            <w:lang w:val="en-US"/>
+          </w:rPr>
+          <w:t>https://jannis34.eu/</w:t>
+        </w:r>
+      </w:hyperlink>
       <w:r>
         <w:rPr>
           <w:rFonts w:ascii="Georgia" w:hAnsi="Georgia"/>
           <w:lang w:val="en-US"/>
         </w:rPr>
         <w:t>)</w:t>
+      </w:r>
+      <w:r>
+        <w:rPr>
+          <w:rFonts w:ascii="Georgia" w:hAnsi="Georgia"/>
+          <w:lang w:val="en-US"/>
+        </w:rPr>
+        <w:t>. Main branch of interest for my future.</w:t>
       </w:r>
     </w:p>
     <w:p>
@@ -1315,23 +1477,7 @@
           <w:rFonts w:ascii="Georgia" w:hAnsi="Georgia"/>
           <w:lang w:val="en-US"/>
         </w:rPr>
-        <w:t xml:space="preserve">– commands, </w:t>
-      </w:r>
-      <w:proofErr w:type="gramStart"/>
-      <w:r>
-        <w:rPr>
-          <w:rFonts w:ascii="Georgia" w:hAnsi="Georgia"/>
-          <w:lang w:val="en-US"/>
-        </w:rPr>
-        <w:t>structure</w:t>
-      </w:r>
-      <w:proofErr w:type="gramEnd"/>
-      <w:r>
-        <w:rPr>
-          <w:rFonts w:ascii="Georgia" w:hAnsi="Georgia"/>
-          <w:lang w:val="en-US"/>
-        </w:rPr>
-        <w:t xml:space="preserve"> and exercises in real databases</w:t>
+        <w:t>– commands, structure and exercises in real databases</w:t>
       </w:r>
     </w:p>
     <w:p>
@@ -1386,30 +1532,14 @@
           <w:rFonts w:ascii="Georgia" w:hAnsi="Georgia"/>
           <w:lang w:val="en-US"/>
         </w:rPr>
-        <w:t xml:space="preserve">created a </w:t>
-      </w:r>
-      <w:proofErr w:type="gramStart"/>
-      <w:r>
-        <w:rPr>
-          <w:rFonts w:ascii="Georgia" w:hAnsi="Georgia"/>
-          <w:lang w:val="en-US"/>
-        </w:rPr>
-        <w:t>minion</w:t>
-      </w:r>
-      <w:r>
-        <w:rPr>
-          <w:rFonts w:ascii="Georgia" w:hAnsi="Georgia"/>
-          <w:lang w:val="en-US"/>
-        </w:rPr>
-        <w:t>(</w:t>
-      </w:r>
-      <w:proofErr w:type="gramEnd"/>
-      <w:r>
-        <w:rPr>
-          <w:rFonts w:ascii="Georgia" w:hAnsi="Georgia"/>
-          <w:lang w:val="en-US"/>
-        </w:rPr>
-        <w:t>graphics and modelling)</w:t>
+        <w:t>created a minion</w:t>
+      </w:r>
+      <w:r>
+        <w:rPr>
+          <w:rFonts w:ascii="Georgia" w:hAnsi="Georgia"/>
+          <w:lang w:val="en-US"/>
+        </w:rPr>
+        <w:t>(graphics and modelling)</w:t>
       </w:r>
       <w:r>
         <w:rPr>
@@ -1795,7 +1925,6 @@
         </w:rPr>
         <w:t>Web development (</w:t>
       </w:r>
-      <w:proofErr w:type="gramStart"/>
       <w:r>
         <w:rPr>
           <w:rFonts w:ascii="Georgia" w:hAnsi="Georgia"/>
@@ -1812,17 +1941,7 @@
           <w:szCs w:val="24"/>
           <w:lang w:val="en-US"/>
         </w:rPr>
-        <w:t>Front</w:t>
-      </w:r>
-      <w:proofErr w:type="gramEnd"/>
-      <w:r>
-        <w:rPr>
-          <w:rFonts w:ascii="Georgia" w:hAnsi="Georgia"/>
-          <w:sz w:val="24"/>
-          <w:szCs w:val="24"/>
-          <w:lang w:val="en-US"/>
-        </w:rPr>
-        <w:t>-end</w:t>
+        <w:t>Front-end</w:t>
       </w:r>
       <w:r>
         <w:rPr>
@@ -1875,6 +1994,7 @@
           <w:szCs w:val="24"/>
           <w:lang w:val="en-US"/>
         </w:rPr>
+        <w:lastRenderedPageBreak/>
         <w:t>July 201</w:t>
       </w:r>
       <w:r>
@@ -1908,9 +2028,8 @@
           <w:szCs w:val="24"/>
           <w:lang w:val="en-US"/>
         </w:rPr>
-        <w:t xml:space="preserve">September </w:t>
-      </w:r>
-      <w:proofErr w:type="gramStart"/>
+        <w:t>September 201</w:t>
+      </w:r>
       <w:r>
         <w:rPr>
           <w:rFonts w:ascii="Georgia" w:hAnsi="Georgia"/>
@@ -1920,17 +2039,6 @@
           <w:szCs w:val="24"/>
           <w:lang w:val="en-US"/>
         </w:rPr>
-        <w:t>201</w:t>
-      </w:r>
-      <w:r>
-        <w:rPr>
-          <w:rFonts w:ascii="Georgia" w:hAnsi="Georgia"/>
-          <w:i/>
-          <w:iCs/>
-          <w:sz w:val="24"/>
-          <w:szCs w:val="24"/>
-          <w:lang w:val="en-US"/>
-        </w:rPr>
         <w:t>5</w:t>
       </w:r>
       <w:r>
@@ -1958,17 +2066,7 @@
           <w:szCs w:val="24"/>
           <w:lang w:val="en-US"/>
         </w:rPr>
-        <w:t>Salesman</w:t>
-      </w:r>
-      <w:proofErr w:type="gramEnd"/>
-      <w:r>
-        <w:rPr>
-          <w:rFonts w:ascii="Georgia" w:hAnsi="Georgia"/>
-          <w:sz w:val="24"/>
-          <w:szCs w:val="24"/>
-          <w:lang w:val="en-US"/>
-        </w:rPr>
-        <w:t xml:space="preserve">, Department Store, </w:t>
+        <w:t xml:space="preserve">Salesman, Department Store, </w:t>
       </w:r>
       <w:proofErr w:type="spellStart"/>
       <w:r>
@@ -2028,7 +2126,6 @@
           <w:u w:val="single"/>
           <w:lang w:val="en-US"/>
         </w:rPr>
-        <w:lastRenderedPageBreak/>
         <w:t>SKILLS</w:t>
       </w:r>
     </w:p>
@@ -2082,7 +2179,6 @@
           <w:lang w:val="en-US"/>
         </w:rPr>
       </w:pPr>
-      <w:proofErr w:type="gramStart"/>
       <w:r>
         <w:rPr>
           <w:rFonts w:ascii="Georgia" w:hAnsi="Georgia"/>
@@ -2108,7 +2204,6 @@
         </w:rPr>
         <w:t>(</w:t>
       </w:r>
-      <w:proofErr w:type="gramEnd"/>
       <w:r>
         <w:rPr>
           <w:rFonts w:ascii="Georgia" w:hAnsi="Georgia"/>
@@ -2148,7 +2243,6 @@
         </w:rPr>
       </w:pPr>
       <w:proofErr w:type="spellStart"/>
-      <w:proofErr w:type="gramStart"/>
       <w:r>
         <w:rPr>
           <w:rFonts w:ascii="Georgia" w:hAnsi="Georgia"/>
@@ -2170,7 +2264,6 @@
         </w:rPr>
         <w:t>(</w:t>
       </w:r>
-      <w:proofErr w:type="gramEnd"/>
       <w:r>
         <w:rPr>
           <w:rFonts w:ascii="Georgia" w:hAnsi="Georgia"/>
@@ -2214,7 +2307,6 @@
         </w:rPr>
       </w:pPr>
       <w:proofErr w:type="spellStart"/>
-      <w:proofErr w:type="gramStart"/>
       <w:r>
         <w:rPr>
           <w:rFonts w:ascii="Georgia" w:hAnsi="Georgia"/>
@@ -2236,7 +2328,6 @@
         </w:rPr>
         <w:t>(</w:t>
       </w:r>
-      <w:proofErr w:type="gramEnd"/>
       <w:r>
         <w:rPr>
           <w:rFonts w:ascii="Georgia" w:hAnsi="Georgia"/>
@@ -2279,7 +2370,6 @@
           <w:lang w:val="en-US"/>
         </w:rPr>
       </w:pPr>
-      <w:proofErr w:type="gramStart"/>
       <w:r>
         <w:rPr>
           <w:rFonts w:ascii="Georgia" w:hAnsi="Georgia"/>
@@ -2300,7 +2390,6 @@
         </w:rPr>
         <w:t>(</w:t>
       </w:r>
-      <w:proofErr w:type="gramEnd"/>
       <w:r>
         <w:rPr>
           <w:rFonts w:ascii="Georgia" w:hAnsi="Georgia"/>
@@ -2411,38 +2500,16 @@
           <w:szCs w:val="24"/>
           <w:lang w:val="en-US"/>
         </w:rPr>
-        <w:t xml:space="preserve">, </w:t>
-      </w:r>
-      <w:proofErr w:type="gramStart"/>
-      <w:r>
-        <w:rPr>
-          <w:rFonts w:ascii="Georgia" w:hAnsi="Georgia"/>
-          <w:b/>
-          <w:bCs/>
-          <w:sz w:val="24"/>
-          <w:szCs w:val="24"/>
-          <w:lang w:val="en-US"/>
-        </w:rPr>
-        <w:t>Blender</w:t>
-      </w:r>
-      <w:r>
-        <w:rPr>
-          <w:rFonts w:ascii="Georgia" w:hAnsi="Georgia"/>
-          <w:sz w:val="24"/>
-          <w:szCs w:val="24"/>
-          <w:lang w:val="en-US"/>
-        </w:rPr>
-        <w:t>(</w:t>
-      </w:r>
-      <w:proofErr w:type="gramEnd"/>
-      <w:r>
-        <w:rPr>
-          <w:rFonts w:ascii="Georgia" w:hAnsi="Georgia"/>
-          <w:sz w:val="24"/>
-          <w:szCs w:val="24"/>
-          <w:lang w:val="en-US"/>
-        </w:rPr>
-        <w:t>Unity Projects</w:t>
+        <w:t>, Blender</w:t>
+      </w:r>
+      <w:r>
+        <w:rPr>
+          <w:rFonts w:ascii="Georgia" w:hAnsi="Georgia"/>
+          <w:sz w:val="24"/>
+          <w:szCs w:val="24"/>
+          <w:lang w:val="en-US"/>
+        </w:rPr>
+        <w:t>(Unity Projects</w:t>
       </w:r>
       <w:r>
         <w:rPr>
@@ -2486,7 +2553,6 @@
           <w:lang w:val="en-US"/>
         </w:rPr>
       </w:pPr>
-      <w:proofErr w:type="gramStart"/>
       <w:r>
         <w:rPr>
           <w:rFonts w:ascii="Georgia" w:hAnsi="Georgia"/>
@@ -2505,17 +2571,7 @@
           <w:szCs w:val="24"/>
           <w:lang w:val="en-US"/>
         </w:rPr>
-        <w:t>(</w:t>
-      </w:r>
-      <w:proofErr w:type="gramEnd"/>
-      <w:r>
-        <w:rPr>
-          <w:rFonts w:ascii="Georgia" w:hAnsi="Georgia"/>
-          <w:sz w:val="24"/>
-          <w:szCs w:val="24"/>
-          <w:lang w:val="en-US"/>
-        </w:rPr>
-        <w:t>simple introductive apps)</w:t>
+        <w:t>(simple introductive apps)</w:t>
       </w:r>
     </w:p>
     <w:p>
@@ -2809,17 +2865,8 @@
           <w:rFonts w:ascii="Georgia" w:hAnsi="Georgia"/>
           <w:lang w:val="en-US"/>
         </w:rPr>
-        <w:t xml:space="preserve">teamwork, problem-solving, </w:t>
-      </w:r>
-      <w:proofErr w:type="gramStart"/>
-      <w:r>
-        <w:rPr>
-          <w:rFonts w:ascii="Georgia" w:hAnsi="Georgia"/>
-          <w:lang w:val="en-US"/>
-        </w:rPr>
-        <w:t>attention to detail</w:t>
-      </w:r>
-      <w:proofErr w:type="gramEnd"/>
+        <w:t>teamwork, problem-solving, attention to detail</w:t>
+      </w:r>
     </w:p>
     <w:p>
       <w:pPr>

</xml_diff>